<commit_message>
- alteração na logica do cadastro de agenda e empresa, agora utilizando o bindBidirecional ou bind
</commit_message>
<xml_diff>
--- a/word/modelo_docxs/TERMO DE AUTENTICAÇÃO MODELO.docx
+++ b/word/modelo_docxs/TERMO DE AUTENTICAÇÃO MODELO.docx
@@ -591,29 +591,6 @@
                 <w:b/>
               </w:rPr>
             </w:pPr>
-            <w:r>
-              <w:rPr>
-                <w:rFonts w:ascii="Arial" w:hAnsi="Arial" w:cs="Arial"/>
-                <w:b/>
-              </w:rPr>
-              <w:t>${</w:t>
-            </w:r>
-            <w:proofErr w:type="spellStart"/>
-            <w:r>
-              <w:rPr>
-                <w:rFonts w:ascii="Arial" w:hAnsi="Arial" w:cs="Arial"/>
-                <w:b/>
-              </w:rPr>
-              <w:t>registroJuntaComercial</w:t>
-            </w:r>
-            <w:proofErr w:type="spellEnd"/>
-            <w:r>
-              <w:rPr>
-                <w:rFonts w:ascii="Arial" w:hAnsi="Arial" w:cs="Arial"/>
-                <w:b/>
-              </w:rPr>
-              <w:t>}</w:t>
-            </w:r>
           </w:p>
         </w:tc>
       </w:tr>
@@ -643,14 +620,6 @@
         <w:gridCol w:w="4823"/>
       </w:tblGrid>
       <w:tr>
-        <w:tblPrEx>
-          <w:tblCellMar>
-            <w:top w:w="0" w:type="dxa"/>
-            <w:left w:w="0" w:type="dxa"/>
-            <w:bottom w:w="0" w:type="dxa"/>
-            <w:right w:w="0" w:type="dxa"/>
-          </w:tblCellMar>
-        </w:tblPrEx>
         <w:trPr>
           <w:cantSplit/>
         </w:trPr>
@@ -706,14 +675,6 @@
         </w:tc>
       </w:tr>
       <w:tr>
-        <w:tblPrEx>
-          <w:tblCellMar>
-            <w:top w:w="0" w:type="dxa"/>
-            <w:left w:w="0" w:type="dxa"/>
-            <w:bottom w:w="0" w:type="dxa"/>
-            <w:right w:w="0" w:type="dxa"/>
-          </w:tblCellMar>
-        </w:tblPrEx>
         <w:trPr>
           <w:cantSplit/>
         </w:trPr>
@@ -805,14 +766,6 @@
         </w:tc>
       </w:tr>
       <w:tr>
-        <w:tblPrEx>
-          <w:tblCellMar>
-            <w:top w:w="0" w:type="dxa"/>
-            <w:left w:w="0" w:type="dxa"/>
-            <w:bottom w:w="0" w:type="dxa"/>
-            <w:right w:w="0" w:type="dxa"/>
-          </w:tblCellMar>
-        </w:tblPrEx>
         <w:trPr>
           <w:cantSplit/>
         </w:trPr>
@@ -923,13 +876,7 @@
             <w:insideH w:val="single" w:sz="6" w:space="0" w:color="000000"/>
             <w:insideV w:val="single" w:sz="6" w:space="0" w:color="000000"/>
           </w:tblBorders>
-          <w:tblCellMar>
-            <w:top w:w="0" w:type="dxa"/>
-            <w:left w:w="0" w:type="dxa"/>
-            <w:bottom w:w="0" w:type="dxa"/>
-            <w:right w:w="0" w:type="dxa"/>
-          </w:tblCellMar>
-          <w:tblLook w:val="00AF" w:firstRow="1" w:lastRow="0" w:firstColumn="1" w:lastColumn="0" w:noHBand="0" w:noVBand="0"/>
+          <w:tblLook w:val="00A0" w:firstRow="1" w:lastRow="0" w:firstColumn="1" w:lastColumn="0" w:noHBand="0" w:noVBand="0"/>
         </w:tblPrEx>
         <w:trPr>
           <w:cantSplit/>
@@ -1030,13 +977,7 @@
             <w:insideH w:val="single" w:sz="6" w:space="0" w:color="000000"/>
             <w:insideV w:val="single" w:sz="6" w:space="0" w:color="000000"/>
           </w:tblBorders>
-          <w:tblCellMar>
-            <w:top w:w="0" w:type="dxa"/>
-            <w:left w:w="0" w:type="dxa"/>
-            <w:bottom w:w="0" w:type="dxa"/>
-            <w:right w:w="0" w:type="dxa"/>
-          </w:tblCellMar>
-          <w:tblLook w:val="00AF" w:firstRow="1" w:lastRow="0" w:firstColumn="1" w:lastColumn="0" w:noHBand="0" w:noVBand="0"/>
+          <w:tblLook w:val="00A0" w:firstRow="1" w:lastRow="0" w:firstColumn="1" w:lastColumn="0" w:noHBand="0" w:noVBand="0"/>
         </w:tblPrEx>
         <w:trPr>
           <w:cantSplit/>
@@ -1148,13 +1089,7 @@
             <w:insideH w:val="single" w:sz="6" w:space="0" w:color="000000"/>
             <w:insideV w:val="single" w:sz="6" w:space="0" w:color="000000"/>
           </w:tblBorders>
-          <w:tblCellMar>
-            <w:top w:w="0" w:type="dxa"/>
-            <w:left w:w="0" w:type="dxa"/>
-            <w:bottom w:w="0" w:type="dxa"/>
-            <w:right w:w="0" w:type="dxa"/>
-          </w:tblCellMar>
-          <w:tblLook w:val="00AF" w:firstRow="1" w:lastRow="0" w:firstColumn="1" w:lastColumn="0" w:noHBand="0" w:noVBand="0"/>
+          <w:tblLook w:val="00A0" w:firstRow="1" w:lastRow="0" w:firstColumn="1" w:lastColumn="0" w:noHBand="0" w:noVBand="0"/>
         </w:tblPrEx>
         <w:trPr>
           <w:cantSplit/>
@@ -1225,13 +1160,7 @@
             <w:insideH w:val="single" w:sz="6" w:space="0" w:color="000000"/>
             <w:insideV w:val="single" w:sz="6" w:space="0" w:color="000000"/>
           </w:tblBorders>
-          <w:tblCellMar>
-            <w:top w:w="0" w:type="dxa"/>
-            <w:left w:w="0" w:type="dxa"/>
-            <w:bottom w:w="0" w:type="dxa"/>
-            <w:right w:w="0" w:type="dxa"/>
-          </w:tblCellMar>
-          <w:tblLook w:val="00AF" w:firstRow="1" w:lastRow="0" w:firstColumn="1" w:lastColumn="0" w:noHBand="0" w:noVBand="0"/>
+          <w:tblLook w:val="00A0" w:firstRow="1" w:lastRow="0" w:firstColumn="1" w:lastColumn="0" w:noHBand="0" w:noVBand="0"/>
         </w:tblPrEx>
         <w:trPr>
           <w:cantSplit/>
@@ -1297,13 +1226,7 @@
             <w:insideH w:val="single" w:sz="6" w:space="0" w:color="000000"/>
             <w:insideV w:val="single" w:sz="6" w:space="0" w:color="000000"/>
           </w:tblBorders>
-          <w:tblCellMar>
-            <w:top w:w="0" w:type="dxa"/>
-            <w:left w:w="0" w:type="dxa"/>
-            <w:bottom w:w="0" w:type="dxa"/>
-            <w:right w:w="0" w:type="dxa"/>
-          </w:tblCellMar>
-          <w:tblLook w:val="00AF" w:firstRow="1" w:lastRow="0" w:firstColumn="1" w:lastColumn="0" w:noHBand="0" w:noVBand="0"/>
+          <w:tblLook w:val="00A0" w:firstRow="1" w:lastRow="0" w:firstColumn="1" w:lastColumn="0" w:noHBand="0" w:noVBand="0"/>
         </w:tblPrEx>
         <w:trPr>
           <w:cantSplit/>
@@ -1368,13 +1291,7 @@
             <w:insideH w:val="single" w:sz="6" w:space="0" w:color="000000"/>
             <w:insideV w:val="single" w:sz="6" w:space="0" w:color="000000"/>
           </w:tblBorders>
-          <w:tblCellMar>
-            <w:top w:w="0" w:type="dxa"/>
-            <w:left w:w="0" w:type="dxa"/>
-            <w:bottom w:w="0" w:type="dxa"/>
-            <w:right w:w="0" w:type="dxa"/>
-          </w:tblCellMar>
-          <w:tblLook w:val="00AF" w:firstRow="1" w:lastRow="0" w:firstColumn="1" w:lastColumn="0" w:noHBand="0" w:noVBand="0"/>
+          <w:tblLook w:val="00A0" w:firstRow="1" w:lastRow="0" w:firstColumn="1" w:lastColumn="0" w:noHBand="0" w:noVBand="0"/>
         </w:tblPrEx>
         <w:trPr>
           <w:cantSplit/>
@@ -1442,14 +1359,6 @@
         <w:gridCol w:w="4970"/>
       </w:tblGrid>
       <w:tr>
-        <w:tblPrEx>
-          <w:tblCellMar>
-            <w:top w:w="0" w:type="dxa"/>
-            <w:left w:w="0" w:type="dxa"/>
-            <w:bottom w:w="0" w:type="dxa"/>
-            <w:right w:w="0" w:type="dxa"/>
-          </w:tblCellMar>
-        </w:tblPrEx>
         <w:trPr>
           <w:cantSplit/>
         </w:trPr>
@@ -1508,14 +1417,6 @@
         </w:tc>
       </w:tr>
       <w:tr>
-        <w:tblPrEx>
-          <w:tblCellMar>
-            <w:top w:w="0" w:type="dxa"/>
-            <w:left w:w="0" w:type="dxa"/>
-            <w:bottom w:w="0" w:type="dxa"/>
-            <w:right w:w="0" w:type="dxa"/>
-          </w:tblCellMar>
-        </w:tblPrEx>
         <w:trPr>
           <w:cantSplit/>
         </w:trPr>
@@ -1535,164 +1436,8 @@
               <w:pStyle w:val="Tabelajustificado"/>
               <w:ind w:right="67"/>
             </w:pPr>
-            <w:r>
-              <w:t>Nos termos da legislação vigente e para fins de cadastramento/credenciamento/registro do Programa Aplicativo Fiscal Emissor de Cupom Fiscal (PAF-ECF) acima identificado, declaro ter realizado as seguintes autenticações:</w:t>
-            </w:r>
-          </w:p>
-          <w:p>
-            <w:pPr>
-              <w:pStyle w:val="Tabelajustificado"/>
-              <w:ind w:right="67"/>
-            </w:pPr>
-            <w:r>
-              <w:t>1) dos arquivos fonte e dos correspondentes arquivos executáveis do referido programa aplicativo, produzindo os códigos autenticadores gerados pelos algoritmos “MD-5” e “RIPMED 160” relacionados no arquivo tex</w:t>
-            </w:r>
-            <w:r>
-              <w:t xml:space="preserve">to denominado </w:t>
-            </w:r>
-            <w:r>
-              <w:rPr>
-                <w:b/>
-              </w:rPr>
-              <w:t>Relacao</w:t>
-            </w:r>
-            <w:r>
-              <w:rPr>
-                <w:b/>
-              </w:rPr>
-              <w:t>.TXT</w:t>
-            </w:r>
-            <w:r>
-              <w:t xml:space="preserve">, o qual também foi autenticado pelo mesmo processo e gerou o seguinte código MD-5: </w:t>
-            </w:r>
-            <w:r>
-              <w:t>${txtMd5Relacao}</w:t>
-            </w:r>
-            <w:r>
-              <w:t xml:space="preserve">, </w:t>
-            </w:r>
-            <w:r>
-              <w:t xml:space="preserve">e RIPMED160: </w:t>
-            </w:r>
-            <w:r>
-              <w:t>${</w:t>
-            </w:r>
-            <w:proofErr w:type="spellStart"/>
-            <w:r>
-              <w:t>txtRipmedRelacao</w:t>
-            </w:r>
-            <w:proofErr w:type="spellEnd"/>
-            <w:r>
-              <w:t>}</w:t>
-            </w:r>
-            <w:r>
-              <w:t>,</w:t>
-            </w:r>
-            <w:r>
-              <w:t>conforme previsto na alí</w:t>
-            </w:r>
-            <w:r>
-              <w:t>n</w:t>
-            </w:r>
-            <w:r>
-              <w:t xml:space="preserve">ea “b” do inciso I da cláusula primeira do </w:t>
-            </w:r>
-            <w:proofErr w:type="spellStart"/>
-            <w:r>
-              <w:t>Conv</w:t>
-            </w:r>
-            <w:proofErr w:type="spellEnd"/>
-            <w:r>
-              <w:t>. ICMS n° 15/08;</w:t>
-            </w:r>
-          </w:p>
-          <w:p>
-            <w:pPr>
-              <w:pStyle w:val="Tabelajustificado"/>
-              <w:ind w:right="67"/>
-            </w:pPr>
-            <w:r>
-              <w:t xml:space="preserve">2) dos arquivos executáveis que realizam os requisitos estabelecidos na Especificação de Requisitos do PAF-ECF, produzindo os códigos autenticadores gerados pelos algoritmos “MD-5” e “RIPMED 160” relacionados no arquivo texto denominado </w:t>
-            </w:r>
-            <w:r>
-              <w:t>${</w:t>
-            </w:r>
-            <w:proofErr w:type="spellStart"/>
-            <w:r>
-              <w:t>txtNomeArquivoEmpresa</w:t>
-            </w:r>
-            <w:proofErr w:type="spellEnd"/>
-            <w:r>
-              <w:t>}</w:t>
-            </w:r>
-            <w:r>
-              <w:t xml:space="preserve">.TXT, o qual também foi autenticado pelo mesmo processo e gerou o seguinte código MD-5: </w:t>
-            </w:r>
-            <w:r>
-              <w:t>${txtMd5Empresa}</w:t>
-            </w:r>
-            <w:r>
-              <w:t xml:space="preserve">, </w:t>
-            </w:r>
-            <w:r>
-              <w:t xml:space="preserve">e RIPMED160: </w:t>
-            </w:r>
-            <w:r>
-              <w:t>${</w:t>
-            </w:r>
-            <w:proofErr w:type="spellStart"/>
-            <w:r>
-              <w:t>txtRipmedEmpresa</w:t>
-            </w:r>
-            <w:proofErr w:type="spellEnd"/>
-            <w:r>
-              <w:t>}</w:t>
-            </w:r>
-            <w:r>
-              <w:t>,</w:t>
-            </w:r>
-            <w:r>
-              <w:t>conforme previsto na alí</w:t>
-            </w:r>
-            <w:r>
-              <w:t>n</w:t>
-            </w:r>
-            <w:r>
-              <w:t xml:space="preserve">ea “e” do inciso I da cláusula primeira do </w:t>
-            </w:r>
-            <w:proofErr w:type="spellStart"/>
-            <w:r>
-              <w:t>Conv</w:t>
-            </w:r>
-            <w:proofErr w:type="spellEnd"/>
-            <w:r>
-              <w:t>. ICMS n° 15/08.</w:t>
-            </w:r>
-          </w:p>
-          <w:p>
-            <w:pPr>
-              <w:pStyle w:val="Tabelajustificado"/>
-              <w:ind w:right="67"/>
-            </w:pPr>
-            <w:r>
-              <w:t xml:space="preserve">Declaro, ainda, que os arquivos fonte autenticados correspondem com </w:t>
-            </w:r>
             <w:bookmarkStart w:id="1" w:name="_GoBack"/>
             <w:bookmarkEnd w:id="1"/>
-            <w:r>
-              <w:t>fidelidade aos arquivos executáveis do PAF-ECF acima identificado e reconheço como verdadeiros os códigos listados nos arquivos-texto acima mencionados.</w:t>
-            </w:r>
-          </w:p>
-          <w:p>
-            <w:pPr>
-              <w:tabs>
-                <w:tab w:val="left" w:pos="426"/>
-                <w:tab w:val="left" w:pos="567"/>
-              </w:tabs>
-              <w:spacing w:before="120" w:after="120"/>
-              <w:ind w:left="57" w:right="57"/>
-              <w:jc w:val="both"/>
-            </w:pPr>
           </w:p>
         </w:tc>
       </w:tr>
@@ -1706,13 +1451,7 @@
             <w:insideH w:val="single" w:sz="6" w:space="0" w:color="000000"/>
             <w:insideV w:val="single" w:sz="6" w:space="0" w:color="000000"/>
           </w:tblBorders>
-          <w:tblCellMar>
-            <w:top w:w="0" w:type="dxa"/>
-            <w:left w:w="0" w:type="dxa"/>
-            <w:bottom w:w="0" w:type="dxa"/>
-            <w:right w:w="0" w:type="dxa"/>
-          </w:tblCellMar>
-          <w:tblLook w:val="00AF" w:firstRow="1" w:lastRow="0" w:firstColumn="1" w:lastColumn="0" w:noHBand="0" w:noVBand="0"/>
+          <w:tblLook w:val="00A0" w:firstRow="1" w:lastRow="0" w:firstColumn="1" w:lastColumn="0" w:noHBand="0" w:noVBand="0"/>
         </w:tblPrEx>
         <w:trPr>
           <w:cantSplit/>
@@ -1797,13 +1536,7 @@
             <w:insideH w:val="single" w:sz="6" w:space="0" w:color="000000"/>
             <w:insideV w:val="single" w:sz="6" w:space="0" w:color="000000"/>
           </w:tblBorders>
-          <w:tblCellMar>
-            <w:top w:w="0" w:type="dxa"/>
-            <w:left w:w="0" w:type="dxa"/>
-            <w:bottom w:w="0" w:type="dxa"/>
-            <w:right w:w="0" w:type="dxa"/>
-          </w:tblCellMar>
-          <w:tblLook w:val="00AF" w:firstRow="1" w:lastRow="0" w:firstColumn="1" w:lastColumn="0" w:noHBand="0" w:noVBand="0"/>
+          <w:tblLook w:val="00A0" w:firstRow="1" w:lastRow="0" w:firstColumn="1" w:lastColumn="0" w:noHBand="0" w:noVBand="0"/>
         </w:tblPrEx>
         <w:trPr>
           <w:cantSplit/>
@@ -1905,13 +1638,7 @@
             <w:insideH w:val="single" w:sz="6" w:space="0" w:color="000000"/>
             <w:insideV w:val="single" w:sz="6" w:space="0" w:color="000000"/>
           </w:tblBorders>
-          <w:tblCellMar>
-            <w:top w:w="0" w:type="dxa"/>
-            <w:left w:w="0" w:type="dxa"/>
-            <w:bottom w:w="0" w:type="dxa"/>
-            <w:right w:w="0" w:type="dxa"/>
-          </w:tblCellMar>
-          <w:tblLook w:val="00AF" w:firstRow="1" w:lastRow="0" w:firstColumn="1" w:lastColumn="0" w:noHBand="0" w:noVBand="0"/>
+          <w:tblLook w:val="00A0" w:firstRow="1" w:lastRow="0" w:firstColumn="1" w:lastColumn="0" w:noHBand="0" w:noVBand="0"/>
         </w:tblPrEx>
         <w:trPr>
           <w:cantSplit/>
@@ -1957,13 +1684,7 @@
             <w:insideH w:val="single" w:sz="6" w:space="0" w:color="000000"/>
             <w:insideV w:val="single" w:sz="6" w:space="0" w:color="000000"/>
           </w:tblBorders>
-          <w:tblCellMar>
-            <w:top w:w="0" w:type="dxa"/>
-            <w:left w:w="0" w:type="dxa"/>
-            <w:bottom w:w="0" w:type="dxa"/>
-            <w:right w:w="0" w:type="dxa"/>
-          </w:tblCellMar>
-          <w:tblLook w:val="00AF" w:firstRow="1" w:lastRow="0" w:firstColumn="1" w:lastColumn="0" w:noHBand="0" w:noVBand="0"/>
+          <w:tblLook w:val="00A0" w:firstRow="1" w:lastRow="0" w:firstColumn="1" w:lastColumn="0" w:noHBand="0" w:noVBand="0"/>
         </w:tblPrEx>
         <w:trPr>
           <w:cantSplit/>
@@ -2039,9 +1760,7 @@
             <w:insideV w:val="single" w:sz="6" w:space="0" w:color="000000"/>
           </w:tblBorders>
           <w:tblCellMar>
-            <w:top w:w="0" w:type="dxa"/>
             <w:left w:w="70" w:type="dxa"/>
-            <w:bottom w:w="0" w:type="dxa"/>
             <w:right w:w="70" w:type="dxa"/>
           </w:tblCellMar>
         </w:tblPrEx>
@@ -2107,9 +1826,6 @@
 <w:endnotes xmlns:wpc="http://schemas.microsoft.com/office/word/2010/wordprocessingCanvas" xmlns:mo="http://schemas.microsoft.com/office/mac/office/2008/main" xmlns:mc="http://schemas.openxmlformats.org/markup-compatibility/2006" xmlns:mv="urn:schemas-microsoft-com:mac:vml" xmlns:o="urn:schemas-microsoft-com:office:office" xmlns:r="http://schemas.openxmlformats.org/officeDocument/2006/relationships" xmlns:m="http://schemas.openxmlformats.org/officeDocument/2006/math" xmlns:v="urn:schemas-microsoft-com:vml" xmlns:wp14="http://schemas.microsoft.com/office/word/2010/wordprocessingDrawing" xmlns:wp="http://schemas.openxmlformats.org/drawingml/2006/wordprocessingDrawing" xmlns:w10="urn:schemas-microsoft-com:office:word" xmlns:w="http://schemas.openxmlformats.org/wordprocessingml/2006/main" xmlns:w14="http://schemas.microsoft.com/office/word/2010/wordml" xmlns:wpg="http://schemas.microsoft.com/office/word/2010/wordprocessingGroup" xmlns:wpi="http://schemas.microsoft.com/office/word/2010/wordprocessingInk" xmlns:wne="http://schemas.microsoft.com/office/word/2006/wordml" xmlns:wps="http://schemas.microsoft.com/office/word/2010/wordprocessingShape" mc:Ignorable="w14 wp14">
   <w:endnote w:type="separator" w:id="-1">
     <w:p>
-      <w:pPr>
-        <w:pStyle w:val="PageNumber"/>
-      </w:pPr>
       <w:r>
         <w:separator/>
       </w:r>
@@ -2117,9 +1833,6 @@
   </w:endnote>
   <w:endnote w:type="continuationSeparator" w:id="0">
     <w:p>
-      <w:pPr>
-        <w:pStyle w:val="PageNumber"/>
-      </w:pPr>
       <w:r>
         <w:continuationSeparator/>
       </w:r>
@@ -2221,9 +1934,6 @@
 <w:footnotes xmlns:wpc="http://schemas.microsoft.com/office/word/2010/wordprocessingCanvas" xmlns:mo="http://schemas.microsoft.com/office/mac/office/2008/main" xmlns:mc="http://schemas.openxmlformats.org/markup-compatibility/2006" xmlns:mv="urn:schemas-microsoft-com:mac:vml" xmlns:o="urn:schemas-microsoft-com:office:office" xmlns:r="http://schemas.openxmlformats.org/officeDocument/2006/relationships" xmlns:m="http://schemas.openxmlformats.org/officeDocument/2006/math" xmlns:v="urn:schemas-microsoft-com:vml" xmlns:wp14="http://schemas.microsoft.com/office/word/2010/wordprocessingDrawing" xmlns:wp="http://schemas.openxmlformats.org/drawingml/2006/wordprocessingDrawing" xmlns:w10="urn:schemas-microsoft-com:office:word" xmlns:w="http://schemas.openxmlformats.org/wordprocessingml/2006/main" xmlns:w14="http://schemas.microsoft.com/office/word/2010/wordml" xmlns:wpg="http://schemas.microsoft.com/office/word/2010/wordprocessingGroup" xmlns:wpi="http://schemas.microsoft.com/office/word/2010/wordprocessingInk" xmlns:wne="http://schemas.microsoft.com/office/word/2006/wordml" xmlns:wps="http://schemas.microsoft.com/office/word/2010/wordprocessingShape" mc:Ignorable="w14 wp14">
   <w:footnote w:type="separator" w:id="-1">
     <w:p>
-      <w:pPr>
-        <w:pStyle w:val="PageNumber"/>
-      </w:pPr>
       <w:r>
         <w:separator/>
       </w:r>
@@ -2231,9 +1941,6 @@
   </w:footnote>
   <w:footnote w:type="continuationSeparator" w:id="0">
     <w:p>
-      <w:pPr>
-        <w:pStyle w:val="PageNumber"/>
-      </w:pPr>
       <w:r>
         <w:continuationSeparator/>
       </w:r>
@@ -2261,14 +1968,6 @@
       <w:gridCol w:w="1568"/>
     </w:tblGrid>
     <w:tr>
-      <w:tblPrEx>
-        <w:tblCellMar>
-          <w:top w:w="0" w:type="dxa"/>
-          <w:left w:w="0" w:type="dxa"/>
-          <w:bottom w:w="0" w:type="dxa"/>
-          <w:right w:w="0" w:type="dxa"/>
-        </w:tblCellMar>
-      </w:tblPrEx>
       <w:trPr>
         <w:cantSplit/>
       </w:trPr>
@@ -2418,14 +2117,6 @@
       </w:tc>
     </w:tr>
     <w:tr>
-      <w:tblPrEx>
-        <w:tblCellMar>
-          <w:top w:w="0" w:type="dxa"/>
-          <w:left w:w="0" w:type="dxa"/>
-          <w:bottom w:w="0" w:type="dxa"/>
-          <w:right w:w="0" w:type="dxa"/>
-        </w:tblCellMar>
-      </w:tblPrEx>
       <w:trPr>
         <w:cantSplit/>
       </w:trPr>
@@ -2541,7 +2232,7 @@
   <w:abstractNum w:abstractNumId="0">
     <w:nsid w:val="FFFFFF1D"/>
     <w:multiLevelType w:val="multilevel"/>
-    <w:tmpl w:val="07EA0984"/>
+    <w:tmpl w:val="E7D68DBE"/>
     <w:lvl w:ilvl="0">
       <w:start w:val="1"/>
       <w:numFmt w:val="bullet"/>
@@ -2997,11 +2688,15 @@
   </w:style>
   <w:style w:type="character" w:default="1" w:styleId="DefaultParagraphFont">
     <w:name w:val="Default Paragraph Font"/>
+    <w:uiPriority w:val="1"/>
     <w:semiHidden/>
+    <w:unhideWhenUsed/>
   </w:style>
   <w:style w:type="table" w:default="1" w:styleId="TableNormal">
     <w:name w:val="Normal Table"/>
+    <w:uiPriority w:val="99"/>
     <w:semiHidden/>
+    <w:unhideWhenUsed/>
     <w:tblPr>
       <w:tblInd w:w="0" w:type="dxa"/>
       <w:tblCellMar>
@@ -3014,7 +2709,9 @@
   </w:style>
   <w:style w:type="numbering" w:default="1" w:styleId="NoList">
     <w:name w:val="No List"/>
+    <w:uiPriority w:val="99"/>
     <w:semiHidden/>
+    <w:unhideWhenUsed/>
   </w:style>
   <w:style w:type="paragraph" w:styleId="Header">
     <w:name w:val="header"/>
@@ -3321,11 +3018,15 @@
   </w:style>
   <w:style w:type="character" w:default="1" w:styleId="DefaultParagraphFont">
     <w:name w:val="Default Paragraph Font"/>
+    <w:uiPriority w:val="1"/>
     <w:semiHidden/>
+    <w:unhideWhenUsed/>
   </w:style>
   <w:style w:type="table" w:default="1" w:styleId="TableNormal">
     <w:name w:val="Normal Table"/>
+    <w:uiPriority w:val="99"/>
     <w:semiHidden/>
+    <w:unhideWhenUsed/>
     <w:tblPr>
       <w:tblInd w:w="0" w:type="dxa"/>
       <w:tblCellMar>
@@ -3338,7 +3039,9 @@
   </w:style>
   <w:style w:type="numbering" w:default="1" w:styleId="NoList">
     <w:name w:val="No List"/>
+    <w:uiPriority w:val="99"/>
     <w:semiHidden/>
+    <w:unhideWhenUsed/>
   </w:style>
   <w:style w:type="paragraph" w:styleId="Header">
     <w:name w:val="header"/>

</xml_diff>